<commit_message>
Update Doc & PDF
</commit_message>
<xml_diff>
--- a/intro.docx
+++ b/intro.docx
@@ -154,7 +154,19 @@
         <w:rPr>
           <w:i/>
         </w:rPr>
-        <w:t>(src/main/java/frc/team5333/recyclerush)</w:t>
+        <w:t>(src/main/java</w:t>
+      </w:r>
+      <w:r>
+        <w:rPr>
+          <w:i/>
+        </w:rPr>
+        <w:t>/...</w:t>
+      </w:r>
+      <w:r>
+        <w:rPr>
+          <w:i/>
+        </w:rPr>
+        <w:t>)</w:t>
       </w:r>
     </w:p>
     <w:p/>

</xml_diff>